<commit_message>
11/14 upload Kotlin HW3 update Fragment
</commit_message>
<xml_diff>
--- a/106360118_侯嘉銘.docx
+++ b/106360118_侯嘉銘.docx
@@ -372,7 +372,7 @@
         </w:numPr>
         <w:ind w:leftChars="0"/>
         <w:rPr>
-          <w:rFonts w:ascii="Microsoft JhengHei Light" w:eastAsia="Microsoft JhengHei Light" w:hAnsi="Microsoft JhengHei Light"/>
+          <w:rFonts w:ascii="Microsoft JhengHei Light" w:eastAsia="Microsoft JhengHei Light" w:hAnsi="Microsoft JhengHei Light" w:hint="eastAsia"/>
           <w:sz w:val="36"/>
         </w:rPr>
       </w:pPr>
@@ -396,18 +396,184 @@
         <w:autoSpaceDE w:val="0"/>
         <w:autoSpaceDN w:val="0"/>
         <w:adjustRightInd w:val="0"/>
-        <w:rPr>
-          <w:rFonts w:ascii="標楷體" w:eastAsia="標楷體" w:cs="標楷體"/>
-          <w:color w:val="000000"/>
-          <w:kern w:val="0"/>
-          <w:szCs w:val="24"/>
-        </w:rPr>
-      </w:pPr>
+        <w:ind w:firstLine="480"/>
+        <w:rPr>
+          <w:rFonts w:ascii="Microsoft JhengHei Light" w:eastAsia="Microsoft JhengHei Light" w:hAnsi="Microsoft JhengHei Light"/>
+          <w:sz w:val="28"/>
+        </w:rPr>
+      </w:pPr>
+      <w:r>
+        <w:rPr>
+          <w:rFonts w:ascii="Microsoft JhengHei Light" w:eastAsia="Microsoft JhengHei Light" w:hAnsi="Microsoft JhengHei Light"/>
+          <w:sz w:val="28"/>
+        </w:rPr>
+        <w:t>Kotlin</w:t>
+      </w:r>
+      <w:r>
+        <w:rPr>
+          <w:rFonts w:ascii="Microsoft JhengHei Light" w:eastAsia="Microsoft JhengHei Light" w:hAnsi="Microsoft JhengHei Light" w:hint="eastAsia"/>
+          <w:sz w:val="28"/>
+        </w:rPr>
+        <w:t>語言</w:t>
+      </w:r>
+    </w:p>
+    <w:p>
+      <w:pPr>
+        <w:autoSpaceDE w:val="0"/>
+        <w:autoSpaceDN w:val="0"/>
+        <w:adjustRightInd w:val="0"/>
+        <w:spacing w:after="6"/>
+        <w:ind w:left="480" w:firstLine="480"/>
+        <w:rPr>
+          <w:rFonts w:ascii="Microsoft JhengHei Light" w:eastAsia="Microsoft JhengHei Light" w:hAnsi="Microsoft JhengHei Light"/>
+          <w:sz w:val="28"/>
+        </w:rPr>
+      </w:pPr>
+      <w:r>
+        <w:rPr>
+          <w:rFonts w:ascii="Microsoft JhengHei Light" w:eastAsia="Microsoft JhengHei Light" w:hAnsi="Microsoft JhengHei Light"/>
+          <w:sz w:val="28"/>
+        </w:rPr>
+        <w:t xml:space="preserve">1) </w:t>
+      </w:r>
+      <w:r>
+        <w:rPr>
+          <w:rFonts w:ascii="Microsoft JhengHei Light" w:eastAsia="Microsoft JhengHei Light" w:hAnsi="Microsoft JhengHei Light" w:hint="eastAsia"/>
+          <w:sz w:val="28"/>
+        </w:rPr>
+        <w:t>實作</w:t>
+      </w:r>
+      <w:r>
+        <w:rPr>
+          <w:rFonts w:ascii="Microsoft JhengHei Light" w:eastAsia="Microsoft JhengHei Light" w:hAnsi="Microsoft JhengHei Light"/>
+          <w:sz w:val="28"/>
+        </w:rPr>
+        <w:t>Lab5 (Chapter 06</w:t>
+      </w:r>
+      <w:r>
+        <w:rPr>
+          <w:rFonts w:ascii="Microsoft JhengHei Light" w:eastAsia="Microsoft JhengHei Light" w:hAnsi="Microsoft JhengHei Light" w:hint="eastAsia"/>
+          <w:sz w:val="28"/>
+        </w:rPr>
+        <w:t>提示訊息元件</w:t>
+      </w:r>
+      <w:r>
+        <w:rPr>
+          <w:rFonts w:ascii="Microsoft JhengHei Light" w:eastAsia="Microsoft JhengHei Light" w:hAnsi="Microsoft JhengHei Light"/>
+          <w:sz w:val="28"/>
+        </w:rPr>
+        <w:t xml:space="preserve">) </w:t>
+      </w:r>
+    </w:p>
+    <w:p>
+      <w:pPr>
+        <w:autoSpaceDE w:val="0"/>
+        <w:autoSpaceDN w:val="0"/>
+        <w:adjustRightInd w:val="0"/>
+        <w:ind w:left="480" w:firstLine="480"/>
+        <w:rPr>
+          <w:rFonts w:ascii="Microsoft JhengHei Light" w:eastAsia="Microsoft JhengHei Light" w:hAnsi="Microsoft JhengHei Light"/>
+          <w:sz w:val="28"/>
+        </w:rPr>
+      </w:pPr>
+      <w:r>
+        <w:rPr>
+          <w:rFonts w:ascii="Microsoft JhengHei Light" w:eastAsia="Microsoft JhengHei Light" w:hAnsi="Microsoft JhengHei Light"/>
+          <w:sz w:val="28"/>
+        </w:rPr>
+        <w:t xml:space="preserve">2) </w:t>
+      </w:r>
+      <w:r>
+        <w:rPr>
+          <w:rFonts w:ascii="Microsoft JhengHei Light" w:eastAsia="Microsoft JhengHei Light" w:hAnsi="Microsoft JhengHei Light" w:hint="eastAsia"/>
+          <w:sz w:val="28"/>
+        </w:rPr>
+        <w:t>了解實作和解釋什麼是</w:t>
+      </w:r>
+      <w:r>
+        <w:rPr>
+          <w:rFonts w:ascii="Microsoft JhengHei Light" w:eastAsia="Microsoft JhengHei Light" w:hAnsi="Microsoft JhengHei Light"/>
+          <w:sz w:val="28"/>
+        </w:rPr>
+        <w:t>Fragment</w:t>
+      </w:r>
+      <w:r>
+        <w:rPr>
+          <w:rFonts w:ascii="Microsoft JhengHei Light" w:eastAsia="Microsoft JhengHei Light" w:hAnsi="Microsoft JhengHei Light" w:hint="eastAsia"/>
+          <w:sz w:val="28"/>
+        </w:rPr>
+        <w:t>和如何觀察生命週期，可自行上網找的相關資料和範例程式</w:t>
+      </w:r>
+      <w:r>
+        <w:rPr>
+          <w:rFonts w:ascii="Microsoft JhengHei Light" w:eastAsia="Microsoft JhengHei Light" w:hAnsi="Microsoft JhengHei Light"/>
+          <w:sz w:val="28"/>
+        </w:rPr>
+        <w:t xml:space="preserve">(Chapter 05 Fragment) </w:t>
+      </w:r>
+    </w:p>
+    <w:p>
+      <w:pPr>
+        <w:autoSpaceDE w:val="0"/>
+        <w:autoSpaceDN w:val="0"/>
+        <w:adjustRightInd w:val="0"/>
+        <w:rPr>
+          <w:rFonts w:ascii="Microsoft JhengHei Light" w:eastAsia="Microsoft JhengHei Light" w:hAnsi="Microsoft JhengHei Light" w:hint="eastAsia"/>
+          <w:sz w:val="28"/>
+        </w:rPr>
+      </w:pPr>
+      <w:r>
+        <w:rPr>
+          <w:rFonts w:ascii="Microsoft JhengHei Light" w:eastAsia="Microsoft JhengHei Light" w:hAnsi="Microsoft JhengHei Light" w:hint="eastAsia"/>
+          <w:sz w:val="28"/>
+        </w:rPr>
+        <w:t>參考輕鬆學會</w:t>
+      </w:r>
+      <w:r>
+        <w:rPr>
+          <w:rFonts w:ascii="Microsoft JhengHei Light" w:eastAsia="Microsoft JhengHei Light" w:hAnsi="Microsoft JhengHei Light"/>
+          <w:sz w:val="28"/>
+        </w:rPr>
+        <w:t>Android Kotlin</w:t>
+      </w:r>
+      <w:r>
+        <w:rPr>
+          <w:rFonts w:ascii="Microsoft JhengHei Light" w:eastAsia="Microsoft JhengHei Light" w:hAnsi="Microsoft JhengHei Light" w:hint="eastAsia"/>
+          <w:sz w:val="28"/>
+        </w:rPr>
+        <w:t>實作開發</w:t>
+      </w:r>
+      <w:r>
+        <w:rPr>
+          <w:rFonts w:ascii="Microsoft JhengHei Light" w:eastAsia="Microsoft JhengHei Light" w:hAnsi="Microsoft JhengHei Light"/>
+          <w:sz w:val="28"/>
+        </w:rPr>
+        <w:t xml:space="preserve">(Chapter 05) (Chapter 06) </w:t>
+      </w:r>
     </w:p>
     <w:p>
       <w:pPr>
         <w:pStyle w:val="Default"/>
-        <w:ind w:leftChars="400" w:left="960" w:firstLineChars="200" w:firstLine="480"/>
+        <w:ind w:leftChars="400" w:left="960"/>
+        <w:rPr>
+          <w:rFonts w:ascii="Microsoft JhengHei Light" w:eastAsia="Microsoft JhengHei Light" w:hAnsi="Microsoft JhengHei Light" w:cstheme="minorBidi"/>
+          <w:color w:val="auto"/>
+          <w:kern w:val="2"/>
+          <w:sz w:val="28"/>
+          <w:szCs w:val="22"/>
+        </w:rPr>
+      </w:pPr>
+      <w:r>
+        <w:rPr>
+          <w:rFonts w:ascii="Microsoft JhengHei Light" w:eastAsia="Microsoft JhengHei Light" w:hAnsi="Microsoft JhengHei Light" w:cstheme="minorBidi"/>
+          <w:color w:val="auto"/>
+          <w:kern w:val="2"/>
+          <w:sz w:val="28"/>
+          <w:szCs w:val="22"/>
+        </w:rPr>
+        <w:t xml:space="preserve">Chapter 06 </w:t>
+      </w:r>
+      <w:r>
         <w:rPr>
           <w:rFonts w:ascii="Microsoft JhengHei Light" w:eastAsia="Microsoft JhengHei Light" w:hAnsi="Microsoft JhengHei Light" w:cstheme="minorBidi" w:hint="eastAsia"/>
           <w:color w:val="auto"/>
@@ -415,9 +581,30 @@
           <w:sz w:val="28"/>
           <w:szCs w:val="22"/>
         </w:rPr>
-      </w:pPr>
-      <w:r>
-        <w:t xml:space="preserve"> </w:t>
+        <w:t>提示訊息元件</w:t>
+      </w:r>
+    </w:p>
+    <w:p>
+      <w:pPr>
+        <w:pStyle w:val="Default"/>
+        <w:ind w:leftChars="400" w:left="960" w:firstLine="480"/>
+        <w:rPr>
+          <w:rFonts w:ascii="Microsoft JhengHei Light" w:eastAsia="Microsoft JhengHei Light" w:hAnsi="Microsoft JhengHei Light" w:cstheme="minorBidi"/>
+          <w:color w:val="auto"/>
+          <w:kern w:val="2"/>
+          <w:sz w:val="28"/>
+          <w:szCs w:val="22"/>
+        </w:rPr>
+      </w:pPr>
+      <w:r>
+        <w:rPr>
+          <w:rFonts w:ascii="Microsoft JhengHei Light" w:eastAsia="Microsoft JhengHei Light" w:hAnsi="Microsoft JhengHei Light" w:cstheme="minorBidi"/>
+          <w:color w:val="auto"/>
+          <w:kern w:val="2"/>
+          <w:sz w:val="28"/>
+          <w:szCs w:val="22"/>
+        </w:rPr>
+        <w:t xml:space="preserve">6.1 </w:t>
       </w:r>
       <w:r>
         <w:rPr>
@@ -427,9 +614,13 @@
           <w:sz w:val="28"/>
           <w:szCs w:val="22"/>
         </w:rPr>
-        <w:t>使用</w:t>
-      </w:r>
-      <w:r>
+        <w:t>顯示訊息</w:t>
+      </w:r>
+    </w:p>
+    <w:p>
+      <w:pPr>
+        <w:pStyle w:val="Default"/>
+        <w:ind w:leftChars="400" w:left="960" w:firstLine="480"/>
         <w:rPr>
           <w:rFonts w:ascii="Microsoft JhengHei Light" w:eastAsia="Microsoft JhengHei Light" w:hAnsi="Microsoft JhengHei Light" w:cstheme="minorBidi"/>
           <w:color w:val="auto"/>
@@ -437,7 +628,16 @@
           <w:sz w:val="28"/>
           <w:szCs w:val="22"/>
         </w:rPr>
-        <w:t>Kotlin</w:t>
+      </w:pPr>
+      <w:r>
+        <w:rPr>
+          <w:rFonts w:ascii="Microsoft JhengHei Light" w:eastAsia="Microsoft JhengHei Light" w:hAnsi="Microsoft JhengHei Light" w:cstheme="minorBidi"/>
+          <w:color w:val="auto"/>
+          <w:kern w:val="2"/>
+          <w:sz w:val="28"/>
+          <w:szCs w:val="22"/>
+        </w:rPr>
+        <w:t xml:space="preserve">6.2 </w:t>
       </w:r>
       <w:r>
         <w:rPr>
@@ -447,9 +647,13 @@
           <w:sz w:val="28"/>
           <w:szCs w:val="22"/>
         </w:rPr>
-        <w:t>語言實作</w:t>
-      </w:r>
-      <w:r>
+        <w:t>提示訊息演練</w:t>
+      </w:r>
+    </w:p>
+    <w:p>
+      <w:pPr>
+        <w:pStyle w:val="Default"/>
+        <w:ind w:leftChars="400" w:left="960"/>
         <w:rPr>
           <w:rFonts w:ascii="Microsoft JhengHei Light" w:eastAsia="Microsoft JhengHei Light" w:hAnsi="Microsoft JhengHei Light" w:cstheme="minorBidi"/>
           <w:color w:val="auto"/>
@@ -457,8 +661,7 @@
           <w:sz w:val="28"/>
           <w:szCs w:val="22"/>
         </w:rPr>
-        <w:t>Lab</w:t>
-      </w:r>
+      </w:pPr>
       <w:r>
         <w:rPr>
           <w:rFonts w:ascii="Microsoft JhengHei Light" w:eastAsia="Microsoft JhengHei Light" w:hAnsi="Microsoft JhengHei Light" w:cstheme="minorBidi"/>
@@ -467,7 +670,30 @@
           <w:sz w:val="28"/>
           <w:szCs w:val="22"/>
         </w:rPr>
-        <w:t>5</w:t>
+        <w:t xml:space="preserve">Chapter 05 Fragment </w:t>
+      </w:r>
+    </w:p>
+    <w:p>
+      <w:pPr>
+        <w:pStyle w:val="Default"/>
+        <w:ind w:leftChars="400" w:left="960" w:firstLine="480"/>
+        <w:rPr>
+          <w:rFonts w:ascii="Microsoft JhengHei Light" w:eastAsia="Microsoft JhengHei Light" w:hAnsi="Microsoft JhengHei Light" w:cstheme="minorBidi"/>
+          <w:color w:val="auto"/>
+          <w:kern w:val="2"/>
+          <w:sz w:val="28"/>
+          <w:szCs w:val="22"/>
+        </w:rPr>
+      </w:pPr>
+      <w:r>
+        <w:rPr>
+          <w:rFonts w:ascii="Microsoft JhengHei Light" w:eastAsia="Microsoft JhengHei Light" w:hAnsi="Microsoft JhengHei Light" w:cstheme="minorBidi"/>
+          <w:color w:val="auto"/>
+          <w:kern w:val="2"/>
+          <w:sz w:val="28"/>
+          <w:szCs w:val="22"/>
+        </w:rPr>
+        <w:t xml:space="preserve">5.1 </w:t>
       </w:r>
       <w:r>
         <w:rPr>
@@ -477,7 +703,17 @@
           <w:sz w:val="28"/>
           <w:szCs w:val="22"/>
         </w:rPr>
-        <w:t>，</w:t>
+        <w:t>片段（</w:t>
+      </w:r>
+      <w:r>
+        <w:rPr>
+          <w:rFonts w:ascii="Microsoft JhengHei Light" w:eastAsia="Microsoft JhengHei Light" w:hAnsi="Microsoft JhengHei Light" w:cstheme="minorBidi"/>
+          <w:color w:val="auto"/>
+          <w:kern w:val="2"/>
+          <w:sz w:val="28"/>
+          <w:szCs w:val="22"/>
+        </w:rPr>
+        <w:t>Fragment</w:t>
       </w:r>
       <w:r>
         <w:rPr>
@@ -487,7 +723,7 @@
           <w:sz w:val="28"/>
           <w:szCs w:val="22"/>
         </w:rPr>
-        <w:t>參考輕鬆學會</w:t>
+        <w:t>）</w:t>
       </w:r>
       <w:r>
         <w:rPr>
@@ -497,9 +733,13 @@
           <w:sz w:val="28"/>
           <w:szCs w:val="22"/>
         </w:rPr>
-        <w:t>Android Kotlin</w:t>
-      </w:r>
-      <w:r>
+        <w:t xml:space="preserve"> </w:t>
+      </w:r>
+    </w:p>
+    <w:p>
+      <w:pPr>
+        <w:pStyle w:val="Default"/>
+        <w:ind w:leftChars="400" w:left="960" w:firstLine="480"/>
         <w:rPr>
           <w:rFonts w:ascii="Microsoft JhengHei Light" w:eastAsia="Microsoft JhengHei Light" w:hAnsi="Microsoft JhengHei Light" w:cstheme="minorBidi" w:hint="eastAsia"/>
           <w:color w:val="auto"/>
@@ -507,8 +747,7 @@
           <w:sz w:val="28"/>
           <w:szCs w:val="22"/>
         </w:rPr>
-        <w:t>實作開發</w:t>
-      </w:r>
+      </w:pPr>
       <w:r>
         <w:rPr>
           <w:rFonts w:ascii="Microsoft JhengHei Light" w:eastAsia="Microsoft JhengHei Light" w:hAnsi="Microsoft JhengHei Light" w:cstheme="minorBidi"/>
@@ -517,27 +756,7 @@
           <w:sz w:val="28"/>
           <w:szCs w:val="22"/>
         </w:rPr>
-        <w:t>(Chapter 0</w:t>
-      </w:r>
-      <w:r>
-        <w:rPr>
-          <w:rFonts w:ascii="Microsoft JhengHei Light" w:eastAsia="Microsoft JhengHei Light" w:hAnsi="Microsoft JhengHei Light" w:cstheme="minorBidi"/>
-          <w:color w:val="auto"/>
-          <w:kern w:val="2"/>
-          <w:sz w:val="28"/>
-          <w:szCs w:val="22"/>
-        </w:rPr>
-        <w:t>6</w:t>
-      </w:r>
-      <w:r>
-        <w:rPr>
-          <w:rFonts w:ascii="Microsoft JhengHei Light" w:eastAsia="Microsoft JhengHei Light" w:hAnsi="Microsoft JhengHei Light" w:cstheme="minorBidi"/>
-          <w:color w:val="auto"/>
-          <w:kern w:val="2"/>
-          <w:sz w:val="28"/>
-          <w:szCs w:val="22"/>
-        </w:rPr>
-        <w:t xml:space="preserve">) </w:t>
+        <w:t xml:space="preserve">5.2 </w:t>
       </w:r>
       <w:r>
         <w:rPr>
@@ -547,119 +766,8 @@
           <w:sz w:val="28"/>
           <w:szCs w:val="22"/>
         </w:rPr>
-        <w:t>。</w:t>
-      </w:r>
-    </w:p>
-    <w:p>
-      <w:pPr>
-        <w:pStyle w:val="Default"/>
-        <w:ind w:leftChars="400" w:left="960"/>
-        <w:rPr>
-          <w:rFonts w:ascii="Microsoft JhengHei Light" w:eastAsia="Microsoft JhengHei Light" w:hAnsi="Microsoft JhengHei Light" w:cstheme="minorBidi"/>
-          <w:color w:val="auto"/>
-          <w:kern w:val="2"/>
-          <w:sz w:val="28"/>
-          <w:szCs w:val="22"/>
-        </w:rPr>
-      </w:pPr>
-      <w:r>
-        <w:rPr>
-          <w:rFonts w:ascii="Microsoft JhengHei Light" w:eastAsia="Microsoft JhengHei Light" w:hAnsi="Microsoft JhengHei Light" w:cstheme="minorBidi"/>
-          <w:color w:val="auto"/>
-          <w:kern w:val="2"/>
-          <w:sz w:val="28"/>
-          <w:szCs w:val="22"/>
-        </w:rPr>
-        <w:t xml:space="preserve">Chapter 06 </w:t>
-      </w:r>
-      <w:r>
-        <w:rPr>
-          <w:rFonts w:ascii="Microsoft JhengHei Light" w:eastAsia="Microsoft JhengHei Light" w:hAnsi="Microsoft JhengHei Light" w:cstheme="minorBidi" w:hint="eastAsia"/>
-          <w:color w:val="auto"/>
-          <w:kern w:val="2"/>
-          <w:sz w:val="28"/>
-          <w:szCs w:val="22"/>
-        </w:rPr>
-        <w:t>提示訊息元件</w:t>
-      </w:r>
-    </w:p>
-    <w:p>
-      <w:pPr>
-        <w:pStyle w:val="Default"/>
-        <w:ind w:leftChars="400" w:left="960" w:firstLine="480"/>
-        <w:rPr>
-          <w:rFonts w:ascii="Microsoft JhengHei Light" w:eastAsia="Microsoft JhengHei Light" w:hAnsi="Microsoft JhengHei Light" w:cstheme="minorBidi"/>
-          <w:color w:val="auto"/>
-          <w:kern w:val="2"/>
-          <w:sz w:val="28"/>
-          <w:szCs w:val="22"/>
-        </w:rPr>
-      </w:pPr>
-      <w:r>
-        <w:rPr>
-          <w:rFonts w:ascii="Microsoft JhengHei Light" w:eastAsia="Microsoft JhengHei Light" w:hAnsi="Microsoft JhengHei Light" w:cstheme="minorBidi"/>
-          <w:color w:val="auto"/>
-          <w:kern w:val="2"/>
-          <w:sz w:val="28"/>
-          <w:szCs w:val="22"/>
-        </w:rPr>
-        <w:t xml:space="preserve">6.1 </w:t>
-      </w:r>
-      <w:r>
-        <w:rPr>
-          <w:rFonts w:ascii="Microsoft JhengHei Light" w:eastAsia="Microsoft JhengHei Light" w:hAnsi="Microsoft JhengHei Light" w:cstheme="minorBidi" w:hint="eastAsia"/>
-          <w:color w:val="auto"/>
-          <w:kern w:val="2"/>
-          <w:sz w:val="28"/>
-          <w:szCs w:val="22"/>
-        </w:rPr>
-        <w:t>顯示訊息</w:t>
-      </w:r>
-    </w:p>
-    <w:p>
-      <w:pPr>
-        <w:pStyle w:val="Default"/>
-        <w:ind w:leftChars="400" w:left="960" w:firstLine="480"/>
-        <w:rPr>
-          <w:rFonts w:ascii="Microsoft JhengHei Light" w:eastAsia="Microsoft JhengHei Light" w:hAnsi="Microsoft JhengHei Light" w:cstheme="minorBidi"/>
-          <w:color w:val="auto"/>
-          <w:kern w:val="2"/>
-          <w:sz w:val="28"/>
-          <w:szCs w:val="22"/>
-        </w:rPr>
-      </w:pPr>
-      <w:r>
-        <w:rPr>
-          <w:rFonts w:ascii="Microsoft JhengHei Light" w:eastAsia="Microsoft JhengHei Light" w:hAnsi="Microsoft JhengHei Light" w:cstheme="minorBidi"/>
-          <w:color w:val="auto"/>
-          <w:kern w:val="2"/>
-          <w:sz w:val="28"/>
-          <w:szCs w:val="22"/>
-        </w:rPr>
-        <w:t xml:space="preserve">6.2 </w:t>
-      </w:r>
-      <w:r>
-        <w:rPr>
-          <w:rFonts w:ascii="Microsoft JhengHei Light" w:eastAsia="Microsoft JhengHei Light" w:hAnsi="Microsoft JhengHei Light" w:cstheme="minorBidi" w:hint="eastAsia"/>
-          <w:color w:val="auto"/>
-          <w:kern w:val="2"/>
-          <w:sz w:val="28"/>
-          <w:szCs w:val="22"/>
-        </w:rPr>
-        <w:t>提示訊息演練</w:t>
-      </w:r>
-    </w:p>
-    <w:p>
-      <w:pPr>
-        <w:pStyle w:val="Default"/>
-        <w:rPr>
-          <w:rFonts w:ascii="Microsoft JhengHei Light" w:eastAsia="Microsoft JhengHei Light" w:hAnsi="Microsoft JhengHei Light" w:cstheme="minorBidi" w:hint="eastAsia"/>
-          <w:color w:val="auto"/>
-          <w:kern w:val="2"/>
-          <w:sz w:val="28"/>
-          <w:szCs w:val="22"/>
-        </w:rPr>
-      </w:pPr>
+        <w:t>觀察生命週期</w:t>
+      </w:r>
     </w:p>
     <w:p>
       <w:pPr>
@@ -690,6 +798,7 @@
           <w:sz w:val="28"/>
         </w:rPr>
       </w:pPr>
+      <w:proofErr w:type="spellStart"/>
       <w:r>
         <w:rPr>
           <w:rFonts w:ascii="Microsoft JhengHei Light" w:eastAsia="Microsoft JhengHei Light" w:hAnsi="Microsoft JhengHei Light" w:hint="eastAsia"/>
@@ -704,6 +813,7 @@
         </w:rPr>
         <w:t>ve</w:t>
       </w:r>
+      <w:proofErr w:type="spellEnd"/>
       <w:r>
         <w:rPr>
           <w:rFonts w:ascii="Microsoft JhengHei Light" w:eastAsia="Microsoft JhengHei Light" w:hAnsi="Microsoft JhengHei Light" w:hint="eastAsia"/>
@@ -723,7 +833,23 @@
           <w:rFonts w:ascii="Microsoft JhengHei Light" w:eastAsia="Microsoft JhengHei Light" w:hAnsi="Microsoft JhengHei Light" w:hint="eastAsia"/>
           <w:sz w:val="28"/>
         </w:rPr>
-        <w:t>的語法不同，我還特別上網去找相關的資料，去比較兩者不同之差異，其中有遇到一些函式，兩種的語法不同還卡關了許久。</w:t>
+        <w:t>的語法不同，我還特別上網去找相關的資料，去比較兩者不同之差異，其中有遇到一些函式，兩種的語法不同</w:t>
+      </w:r>
+      <w:proofErr w:type="gramStart"/>
+      <w:r>
+        <w:rPr>
+          <w:rFonts w:ascii="Microsoft JhengHei Light" w:eastAsia="Microsoft JhengHei Light" w:hAnsi="Microsoft JhengHei Light" w:hint="eastAsia"/>
+          <w:sz w:val="28"/>
+        </w:rPr>
+        <w:t>還卡關了</w:t>
+      </w:r>
+      <w:proofErr w:type="gramEnd"/>
+      <w:r>
+        <w:rPr>
+          <w:rFonts w:ascii="Microsoft JhengHei Light" w:eastAsia="Microsoft JhengHei Light" w:hAnsi="Microsoft JhengHei Light" w:hint="eastAsia"/>
+          <w:sz w:val="28"/>
+        </w:rPr>
+        <w:t>許久。</w:t>
       </w:r>
     </w:p>
     <w:p>
@@ -753,7 +879,15 @@
           <w:rFonts w:ascii="Microsoft JhengHei Light" w:eastAsia="Microsoft JhengHei Light" w:hAnsi="Microsoft JhengHei Light" w:hint="eastAsia"/>
           <w:sz w:val="28"/>
         </w:rPr>
-        <w:t>的語法裡，要先宣告b</w:t>
+        <w:t>的語法裡，要先宣告</w:t>
+      </w:r>
+      <w:proofErr w:type="spellStart"/>
+      <w:r>
+        <w:rPr>
+          <w:rFonts w:ascii="Microsoft JhengHei Light" w:eastAsia="Microsoft JhengHei Light" w:hAnsi="Microsoft JhengHei Light" w:hint="eastAsia"/>
+          <w:sz w:val="28"/>
+        </w:rPr>
+        <w:t>b</w:t>
       </w:r>
       <w:r>
         <w:rPr>
@@ -762,6 +896,7 @@
         </w:rPr>
         <w:t>tn</w:t>
       </w:r>
+      <w:proofErr w:type="spellEnd"/>
       <w:r>
         <w:rPr>
           <w:rFonts w:ascii="Microsoft JhengHei Light" w:eastAsia="Microsoft JhengHei Light" w:hAnsi="Microsoft JhengHei Light" w:hint="eastAsia"/>
@@ -781,7 +916,15 @@
           <w:rFonts w:ascii="Microsoft JhengHei Light" w:eastAsia="Microsoft JhengHei Light" w:hAnsi="Microsoft JhengHei Light" w:hint="eastAsia"/>
           <w:sz w:val="28"/>
         </w:rPr>
-        <w:t>，再將b</w:t>
+        <w:t>，再將</w:t>
+      </w:r>
+      <w:proofErr w:type="spellStart"/>
+      <w:r>
+        <w:rPr>
+          <w:rFonts w:ascii="Microsoft JhengHei Light" w:eastAsia="Microsoft JhengHei Light" w:hAnsi="Microsoft JhengHei Light" w:hint="eastAsia"/>
+          <w:sz w:val="28"/>
+        </w:rPr>
+        <w:t>b</w:t>
       </w:r>
       <w:r>
         <w:rPr>
@@ -790,12 +933,21 @@
         </w:rPr>
         <w:t>tn</w:t>
       </w:r>
-      <w:r>
-        <w:rPr>
-          <w:rFonts w:ascii="Microsoft JhengHei Light" w:eastAsia="Microsoft JhengHei Light" w:hAnsi="Microsoft JhengHei Light" w:hint="eastAsia"/>
-          <w:sz w:val="28"/>
-        </w:rPr>
-        <w:t>連結至</w:t>
+      <w:proofErr w:type="spellEnd"/>
+      <w:r>
+        <w:rPr>
+          <w:rFonts w:ascii="Microsoft JhengHei Light" w:eastAsia="Microsoft JhengHei Light" w:hAnsi="Microsoft JhengHei Light" w:hint="eastAsia"/>
+          <w:sz w:val="28"/>
+        </w:rPr>
+        <w:t>連</w:t>
+      </w:r>
+      <w:r>
+        <w:rPr>
+          <w:rFonts w:ascii="Microsoft JhengHei Light" w:eastAsia="Microsoft JhengHei Light" w:hAnsi="Microsoft JhengHei Light" w:hint="eastAsia"/>
+          <w:sz w:val="28"/>
+        </w:rPr>
+        <w:lastRenderedPageBreak/>
+        <w:t>結至</w:t>
       </w:r>
       <w:r>
         <w:rPr>
@@ -977,7 +1129,15 @@
           <w:rFonts w:ascii="Microsoft JhengHei Light" w:eastAsia="Microsoft JhengHei Light" w:hAnsi="Microsoft JhengHei Light" w:hint="eastAsia"/>
           <w:sz w:val="28"/>
         </w:rPr>
-        <w:t>宣告b</w:t>
+        <w:t>宣告</w:t>
+      </w:r>
+      <w:proofErr w:type="spellStart"/>
+      <w:r>
+        <w:rPr>
+          <w:rFonts w:ascii="Microsoft JhengHei Light" w:eastAsia="Microsoft JhengHei Light" w:hAnsi="Microsoft JhengHei Light" w:hint="eastAsia"/>
+          <w:sz w:val="28"/>
+        </w:rPr>
+        <w:t>b</w:t>
       </w:r>
       <w:r>
         <w:rPr>
@@ -986,6 +1146,7 @@
         </w:rPr>
         <w:t>tn</w:t>
       </w:r>
+      <w:proofErr w:type="spellEnd"/>
       <w:r>
         <w:rPr>
           <w:rFonts w:ascii="Microsoft JhengHei Light" w:eastAsia="Microsoft JhengHei Light" w:hAnsi="Microsoft JhengHei Light" w:hint="eastAsia"/>
@@ -998,7 +1159,7 @@
       <w:pPr>
         <w:ind w:left="958" w:firstLineChars="200" w:firstLine="480"/>
         <w:rPr>
-          <w:rFonts w:ascii="Microsoft JhengHei Light" w:eastAsia="Microsoft JhengHei Light" w:hAnsi="Microsoft JhengHei Light"/>
+          <w:rFonts w:ascii="Microsoft JhengHei Light" w:eastAsia="Microsoft JhengHei Light" w:hAnsi="Microsoft JhengHei Light" w:hint="eastAsia"/>
           <w:sz w:val="28"/>
         </w:rPr>
       </w:pPr>
@@ -1059,35 +1220,26 @@
     </w:p>
     <w:p>
       <w:pPr>
-        <w:widowControl/>
-        <w:rPr>
-          <w:rFonts w:ascii="Microsoft JhengHei Light" w:eastAsia="Microsoft JhengHei Light" w:hAnsi="Microsoft JhengHei Light"/>
-          <w:sz w:val="28"/>
-        </w:rPr>
-      </w:pPr>
-      <w:r>
-        <w:rPr>
-          <w:rFonts w:ascii="Microsoft JhengHei Light" w:eastAsia="Microsoft JhengHei Light" w:hAnsi="Microsoft JhengHei Light"/>
-          <w:sz w:val="28"/>
-        </w:rPr>
-        <w:br w:type="page"/>
-      </w:r>
-    </w:p>
-    <w:p>
-      <w:pPr>
         <w:ind w:left="958" w:firstLineChars="200" w:firstLine="560"/>
         <w:rPr>
-          <w:rFonts w:ascii="Microsoft JhengHei Light" w:eastAsia="Microsoft JhengHei Light" w:hAnsi="Microsoft JhengHei Light" w:hint="eastAsia"/>
-          <w:sz w:val="28"/>
-        </w:rPr>
-      </w:pPr>
-      <w:r>
-        <w:rPr>
-          <w:rFonts w:ascii="Microsoft JhengHei Light" w:eastAsia="Microsoft JhengHei Light" w:hAnsi="Microsoft JhengHei Light" w:hint="eastAsia"/>
-          <w:sz w:val="28"/>
-        </w:rPr>
-        <w:lastRenderedPageBreak/>
-        <w:t>在設定A</w:t>
+          <w:rFonts w:ascii="Microsoft JhengHei Light" w:eastAsia="Microsoft JhengHei Light" w:hAnsi="Microsoft JhengHei Light"/>
+          <w:sz w:val="28"/>
+        </w:rPr>
+      </w:pPr>
+      <w:r>
+        <w:rPr>
+          <w:rFonts w:ascii="Microsoft JhengHei Light" w:eastAsia="Microsoft JhengHei Light" w:hAnsi="Microsoft JhengHei Light" w:hint="eastAsia"/>
+          <w:sz w:val="28"/>
+        </w:rPr>
+        <w:t>在設定</w:t>
+      </w:r>
+      <w:proofErr w:type="spellStart"/>
+      <w:r>
+        <w:rPr>
+          <w:rFonts w:ascii="Microsoft JhengHei Light" w:eastAsia="Microsoft JhengHei Light" w:hAnsi="Microsoft JhengHei Light" w:hint="eastAsia"/>
+          <w:sz w:val="28"/>
+        </w:rPr>
+        <w:t>A</w:t>
       </w:r>
       <w:r>
         <w:rPr>
@@ -1103,6 +1255,7 @@
         </w:rPr>
         <w:t>ialog</w:t>
       </w:r>
+      <w:proofErr w:type="spellEnd"/>
       <w:r>
         <w:rPr>
           <w:rFonts w:ascii="Microsoft JhengHei Light" w:eastAsia="Microsoft JhengHei Light" w:hAnsi="Microsoft JhengHei Light" w:hint="eastAsia"/>
@@ -1136,7 +1289,7 @@
       <w:pPr>
         <w:jc w:val="center"/>
         <w:rPr>
-          <w:rFonts w:ascii="Microsoft JhengHei Light" w:eastAsia="Microsoft JhengHei Light" w:hAnsi="Microsoft JhengHei Light" w:hint="eastAsia"/>
+          <w:rFonts w:ascii="Microsoft JhengHei Light" w:eastAsia="Microsoft JhengHei Light" w:hAnsi="Microsoft JhengHei Light"/>
           <w:sz w:val="28"/>
         </w:rPr>
       </w:pPr>
@@ -1199,7 +1352,7 @@
       <w:pPr>
         <w:jc w:val="center"/>
         <w:rPr>
-          <w:rFonts w:ascii="Microsoft JhengHei Light" w:eastAsia="Microsoft JhengHei Light" w:hAnsi="Microsoft JhengHei Light" w:hint="eastAsia"/>
+          <w:rFonts w:ascii="Microsoft JhengHei Light" w:eastAsia="Microsoft JhengHei Light" w:hAnsi="Microsoft JhengHei Light"/>
           <w:sz w:val="28"/>
         </w:rPr>
       </w:pPr>
@@ -1263,7 +1416,7 @@
         <w:widowControl/>
         <w:ind w:leftChars="400" w:left="960" w:firstLineChars="200" w:firstLine="560"/>
         <w:rPr>
-          <w:rFonts w:ascii="Microsoft JhengHei Light" w:eastAsia="Microsoft JhengHei Light" w:hAnsi="Microsoft JhengHei Light" w:hint="eastAsia"/>
+          <w:rFonts w:ascii="Microsoft JhengHei Light" w:eastAsia="Microsoft JhengHei Light" w:hAnsi="Microsoft JhengHei Light"/>
           <w:sz w:val="28"/>
         </w:rPr>
       </w:pPr>
@@ -1329,6 +1482,7 @@
         <w:rPr>
           <w:noProof/>
         </w:rPr>
+        <w:lastRenderedPageBreak/>
         <w:drawing>
           <wp:inline distT="0" distB="0" distL="0" distR="0" wp14:anchorId="3C8DEA3F" wp14:editId="303D8CB5">
             <wp:extent cx="4921885" cy="1262174"/>
@@ -1481,16 +1635,15 @@
         <w:widowControl/>
         <w:ind w:leftChars="400" w:left="960"/>
         <w:rPr>
-          <w:rFonts w:ascii="Microsoft JhengHei Light" w:eastAsia="Microsoft JhengHei Light" w:hAnsi="Microsoft JhengHei Light" w:hint="eastAsia"/>
-          <w:sz w:val="28"/>
-        </w:rPr>
-      </w:pPr>
-      <w:r>
-        <w:rPr>
-          <w:rFonts w:ascii="Microsoft JhengHei Light" w:eastAsia="Microsoft JhengHei Light" w:hAnsi="Microsoft JhengHei Light" w:hint="eastAsia"/>
-          <w:sz w:val="28"/>
-        </w:rPr>
-        <w:lastRenderedPageBreak/>
+          <w:rFonts w:ascii="Microsoft JhengHei Light" w:eastAsia="Microsoft JhengHei Light" w:hAnsi="Microsoft JhengHei Light"/>
+          <w:sz w:val="28"/>
+        </w:rPr>
+      </w:pPr>
+      <w:r>
+        <w:rPr>
+          <w:rFonts w:ascii="Microsoft JhengHei Light" w:eastAsia="Microsoft JhengHei Light" w:hAnsi="Microsoft JhengHei Light" w:hint="eastAsia"/>
+          <w:sz w:val="28"/>
+        </w:rPr>
         <w:t>這邊需要宣告一個S</w:t>
       </w:r>
       <w:r>
@@ -1519,14 +1672,30 @@
           <w:rFonts w:ascii="Microsoft JhengHei Light" w:eastAsia="Microsoft JhengHei Light" w:hAnsi="Microsoft JhengHei Light" w:hint="eastAsia"/>
           <w:sz w:val="28"/>
         </w:rPr>
-        <w:t>語法改寫發現有問題，後來才得知要使用a</w:t>
-      </w:r>
-      <w:r>
-        <w:rPr>
-          <w:rFonts w:ascii="Microsoft JhengHei Light" w:eastAsia="Microsoft JhengHei Light" w:hAnsi="Microsoft JhengHei Light"/>
-          <w:sz w:val="28"/>
-        </w:rPr>
-        <w:t>rrayOf()</w:t>
+        <w:t>語法改寫發現有問題，後來才得知要使用</w:t>
+      </w:r>
+      <w:proofErr w:type="spellStart"/>
+      <w:r>
+        <w:rPr>
+          <w:rFonts w:ascii="Microsoft JhengHei Light" w:eastAsia="Microsoft JhengHei Light" w:hAnsi="Microsoft JhengHei Light" w:hint="eastAsia"/>
+          <w:sz w:val="28"/>
+        </w:rPr>
+        <w:t>a</w:t>
+      </w:r>
+      <w:r>
+        <w:rPr>
+          <w:rFonts w:ascii="Microsoft JhengHei Light" w:eastAsia="Microsoft JhengHei Light" w:hAnsi="Microsoft JhengHei Light"/>
+          <w:sz w:val="28"/>
+        </w:rPr>
+        <w:t>rrayOf</w:t>
+      </w:r>
+      <w:proofErr w:type="spellEnd"/>
+      <w:r>
+        <w:rPr>
+          <w:rFonts w:ascii="Microsoft JhengHei Light" w:eastAsia="Microsoft JhengHei Light" w:hAnsi="Microsoft JhengHei Light"/>
+          <w:sz w:val="28"/>
+        </w:rPr>
+        <w:t>()</w:t>
       </w:r>
       <w:r>
         <w:rPr>
@@ -1535,14 +1704,12 @@
         </w:rPr>
         <w:t>，類似陣列的方法去寫。</w:t>
       </w:r>
-      <w:bookmarkStart w:id="0" w:name="_GoBack"/>
-      <w:bookmarkEnd w:id="0"/>
     </w:p>
     <w:p>
       <w:pPr>
         <w:widowControl/>
         <w:rPr>
-          <w:rFonts w:ascii="Microsoft JhengHei Light" w:eastAsia="Microsoft JhengHei Light" w:hAnsi="Microsoft JhengHei Light" w:hint="eastAsia"/>
+          <w:rFonts w:ascii="Microsoft JhengHei Light" w:eastAsia="Microsoft JhengHei Light" w:hAnsi="Microsoft JhengHei Light"/>
           <w:sz w:val="28"/>
         </w:rPr>
       </w:pPr>
@@ -1605,7 +1772,7 @@
       <w:pPr>
         <w:widowControl/>
         <w:rPr>
-          <w:rFonts w:ascii="Microsoft JhengHei Light" w:eastAsia="Microsoft JhengHei Light" w:hAnsi="Microsoft JhengHei Light" w:hint="eastAsia"/>
+          <w:rFonts w:ascii="Microsoft JhengHei Light" w:eastAsia="Microsoft JhengHei Light" w:hAnsi="Microsoft JhengHei Light"/>
           <w:sz w:val="28"/>
         </w:rPr>
       </w:pPr>
@@ -1817,7 +1984,7 @@
     <w:p>
       <w:pPr>
         <w:rPr>
-          <w:rFonts w:ascii="Microsoft JhengHei Light" w:eastAsia="Microsoft JhengHei Light" w:hAnsi="Microsoft JhengHei Light" w:hint="eastAsia"/>
+          <w:rFonts w:ascii="Microsoft JhengHei Light" w:eastAsia="Microsoft JhengHei Light" w:hAnsi="Microsoft JhengHei Light"/>
           <w:sz w:val="36"/>
         </w:rPr>
       </w:pPr>
@@ -2288,10 +2455,216 @@
         </w:numPr>
         <w:ind w:leftChars="0"/>
         <w:rPr>
-          <w:rFonts w:ascii="Microsoft JhengHei Light" w:eastAsia="Microsoft JhengHei Light" w:hAnsi="Microsoft JhengHei Light"/>
+          <w:rFonts w:ascii="Microsoft JhengHei Light" w:eastAsia="Microsoft JhengHei Light" w:hAnsi="Microsoft JhengHei Light" w:hint="eastAsia"/>
           <w:sz w:val="36"/>
         </w:rPr>
       </w:pPr>
+      <w:r>
+        <w:rPr>
+          <w:rFonts w:ascii="Microsoft JhengHei Light" w:eastAsia="Microsoft JhengHei Light" w:hAnsi="Microsoft JhengHei Light"/>
+          <w:sz w:val="36"/>
+        </w:rPr>
+        <w:lastRenderedPageBreak/>
+        <w:t>Fragment(</w:t>
+      </w:r>
+      <w:r>
+        <w:rPr>
+          <w:rFonts w:ascii="Microsoft JhengHei Light" w:eastAsia="Microsoft JhengHei Light" w:hAnsi="Microsoft JhengHei Light" w:hint="eastAsia"/>
+          <w:sz w:val="36"/>
+        </w:rPr>
+        <w:t>片段</w:t>
+      </w:r>
+      <w:r>
+        <w:rPr>
+          <w:rFonts w:ascii="Microsoft JhengHei Light" w:eastAsia="Microsoft JhengHei Light" w:hAnsi="Microsoft JhengHei Light"/>
+          <w:sz w:val="36"/>
+        </w:rPr>
+        <w:t>)</w:t>
+      </w:r>
+      <w:r>
+        <w:rPr>
+          <w:rFonts w:ascii="Microsoft JhengHei Light" w:eastAsia="Microsoft JhengHei Light" w:hAnsi="Microsoft JhengHei Light" w:hint="eastAsia"/>
+          <w:sz w:val="36"/>
+        </w:rPr>
+        <w:t>、生命週期</w:t>
+      </w:r>
+    </w:p>
+    <w:p>
+      <w:pPr>
+        <w:pStyle w:val="a3"/>
+        <w:ind w:leftChars="0" w:left="958" w:firstLineChars="200" w:firstLine="560"/>
+        <w:rPr>
+          <w:rFonts w:ascii="Microsoft JhengHei Light" w:eastAsia="Microsoft JhengHei Light" w:hAnsi="Microsoft JhengHei Light"/>
+          <w:sz w:val="28"/>
+          <w:szCs w:val="20"/>
+        </w:rPr>
+      </w:pPr>
+      <w:r>
+        <w:rPr>
+          <w:rFonts w:ascii="Microsoft JhengHei Light" w:eastAsia="Microsoft JhengHei Light" w:hAnsi="Microsoft JhengHei Light"/>
+          <w:sz w:val="28"/>
+          <w:szCs w:val="20"/>
+        </w:rPr>
+        <w:t>Fragment 是 Android 中一個很重要的主題，照字面翻，是『片段』的意思，它是一個依附在 Activity 中執行的類別</w:t>
+      </w:r>
+      <w:r>
+        <w:rPr>
+          <w:rFonts w:ascii="Microsoft JhengHei Light" w:eastAsia="Microsoft JhengHei Light" w:hAnsi="Microsoft JhengHei Light" w:hint="eastAsia"/>
+          <w:sz w:val="28"/>
+          <w:szCs w:val="20"/>
+        </w:rPr>
+        <w:t>，</w:t>
+      </w:r>
+      <w:r>
+        <w:rPr>
+          <w:rFonts w:ascii="Microsoft JhengHei Light" w:eastAsia="Microsoft JhengHei Light" w:hAnsi="Microsoft JhengHei Light" w:hint="eastAsia"/>
+          <w:sz w:val="28"/>
+          <w:szCs w:val="20"/>
+        </w:rPr>
+        <w:t>可使用多個Fragment構成一個手機畫面</w:t>
+      </w:r>
+      <w:r>
+        <w:rPr>
+          <w:rFonts w:ascii="Microsoft JhengHei Light" w:eastAsia="Microsoft JhengHei Light" w:hAnsi="Microsoft JhengHei Light" w:hint="eastAsia"/>
+          <w:sz w:val="28"/>
+          <w:szCs w:val="20"/>
+        </w:rPr>
+        <w:t>，</w:t>
+      </w:r>
+      <w:r>
+        <w:rPr>
+          <w:rFonts w:ascii="Microsoft JhengHei Light" w:eastAsia="Microsoft JhengHei Light" w:hAnsi="Microsoft JhengHei Light"/>
+          <w:sz w:val="28"/>
+          <w:szCs w:val="20"/>
+        </w:rPr>
+        <w:t>與 Activity 一樣，它具有自己本身的生命週期，但雖然具有自己的生命週期，由於它是被 Activity 載入進來使用，也因此，當 Activity 被消滅的時候，依附在上面的 Fragment 亦會跟著被消滅。</w:t>
+      </w:r>
+    </w:p>
+    <w:p>
+      <w:pPr>
+        <w:pStyle w:val="a3"/>
+        <w:ind w:leftChars="0" w:left="958" w:firstLineChars="200" w:firstLine="560"/>
+        <w:rPr>
+          <w:rFonts w:ascii="Microsoft JhengHei Light" w:eastAsia="Microsoft JhengHei Light" w:hAnsi="Microsoft JhengHei Light"/>
+          <w:sz w:val="28"/>
+          <w:szCs w:val="20"/>
+        </w:rPr>
+      </w:pPr>
+      <w:r>
+        <w:rPr>
+          <w:rFonts w:ascii="Microsoft JhengHei Light" w:eastAsia="Microsoft JhengHei Light" w:hAnsi="Microsoft JhengHei Light" w:hint="eastAsia"/>
+          <w:sz w:val="28"/>
+          <w:szCs w:val="20"/>
+        </w:rPr>
+        <w:t>F</w:t>
+      </w:r>
+      <w:r>
+        <w:rPr>
+          <w:rFonts w:ascii="Microsoft JhengHei Light" w:eastAsia="Microsoft JhengHei Light" w:hAnsi="Microsoft JhengHei Light"/>
+          <w:sz w:val="28"/>
+          <w:szCs w:val="20"/>
+        </w:rPr>
+        <w:t>ragment</w:t>
+      </w:r>
+      <w:r>
+        <w:rPr>
+          <w:rFonts w:ascii="Microsoft JhengHei Light" w:eastAsia="Microsoft JhengHei Light" w:hAnsi="Microsoft JhengHei Light" w:hint="eastAsia"/>
+          <w:sz w:val="28"/>
+          <w:szCs w:val="20"/>
+        </w:rPr>
+        <w:t>是因為平板的興起才開始的，一開始的手機畫面不大放不了太多的資訊，</w:t>
+      </w:r>
+      <w:r>
+        <w:rPr>
+          <w:rFonts w:ascii="Microsoft JhengHei Light" w:eastAsia="Microsoft JhengHei Light" w:hAnsi="Microsoft JhengHei Light" w:hint="eastAsia"/>
+          <w:sz w:val="28"/>
+          <w:szCs w:val="20"/>
+        </w:rPr>
+        <w:t>因此使用Activity轉換到另一個Activity的方式來設計功能</w:t>
+      </w:r>
+      <w:r>
+        <w:rPr>
+          <w:rFonts w:ascii="Microsoft JhengHei Light" w:eastAsia="Microsoft JhengHei Light" w:hAnsi="Microsoft JhengHei Light" w:hint="eastAsia"/>
+          <w:sz w:val="28"/>
+          <w:szCs w:val="20"/>
+        </w:rPr>
+        <w:t>，</w:t>
+      </w:r>
+      <w:r>
+        <w:rPr>
+          <w:rFonts w:ascii="Microsoft JhengHei Light" w:eastAsia="Microsoft JhengHei Light" w:hAnsi="Microsoft JhengHei Light" w:hint="eastAsia"/>
+          <w:sz w:val="28"/>
+          <w:szCs w:val="20"/>
+        </w:rPr>
+        <w:t>平板開始流行後，畫面變大、解析度變高，一個畫面可容納更多的元件了</w:t>
+      </w:r>
+      <w:r>
+        <w:rPr>
+          <w:rFonts w:ascii="Microsoft JhengHei Light" w:eastAsia="Microsoft JhengHei Light" w:hAnsi="Microsoft JhengHei Light" w:hint="eastAsia"/>
+          <w:sz w:val="28"/>
+          <w:szCs w:val="20"/>
+        </w:rPr>
+        <w:t>，</w:t>
+      </w:r>
+      <w:r>
+        <w:rPr>
+          <w:rFonts w:ascii="Microsoft JhengHei Light" w:eastAsia="Microsoft JhengHei Light" w:hAnsi="Microsoft JhengHei Light" w:hint="eastAsia"/>
+          <w:sz w:val="28"/>
+          <w:szCs w:val="20"/>
+        </w:rPr>
+        <w:t>可在Activity中加入Fragment區塊，使其可在一個畫面下容納多個區塊的顯示，並自訂每個區塊的內容，或者更換其中一個區塊功能。</w:t>
+      </w:r>
+    </w:p>
+    <w:p>
+      <w:pPr>
+        <w:pStyle w:val="a3"/>
+        <w:ind w:leftChars="0" w:left="958" w:firstLineChars="200" w:firstLine="560"/>
+        <w:rPr>
+          <w:rFonts w:ascii="Microsoft JhengHei Light" w:eastAsia="Microsoft JhengHei Light" w:hAnsi="Microsoft JhengHei Light" w:hint="eastAsia"/>
+          <w:sz w:val="28"/>
+          <w:szCs w:val="20"/>
+        </w:rPr>
+      </w:pPr>
+      <w:r>
+        <w:rPr>
+          <w:rFonts w:ascii="Microsoft JhengHei Light" w:eastAsia="Microsoft JhengHei Light" w:hAnsi="Microsoft JhengHei Light" w:hint="eastAsia"/>
+          <w:sz w:val="28"/>
+          <w:szCs w:val="20"/>
+        </w:rPr>
+        <w:t>每個Fragment擁有自己的生命週期在特定的狀況會自動呼叫特定的方法，供使用者依功能需求覆寫這些方法，加入必要的程式碼。</w:t>
+      </w:r>
+    </w:p>
+    <w:p>
+      <w:pPr>
+        <w:widowControl/>
+        <w:rPr>
+          <w:rFonts w:ascii="Microsoft JhengHei Light" w:eastAsia="Microsoft JhengHei Light" w:hAnsi="Microsoft JhengHei Light"/>
+          <w:sz w:val="36"/>
+        </w:rPr>
+      </w:pPr>
+      <w:r>
+        <w:rPr>
+          <w:rFonts w:ascii="Microsoft JhengHei Light" w:eastAsia="Microsoft JhengHei Light" w:hAnsi="Microsoft JhengHei Light"/>
+          <w:sz w:val="36"/>
+        </w:rPr>
+        <w:br w:type="page"/>
+      </w:r>
+    </w:p>
+    <w:p>
+      <w:pPr>
+        <w:pStyle w:val="a3"/>
+        <w:numPr>
+          <w:ilvl w:val="0"/>
+          <w:numId w:val="1"/>
+        </w:numPr>
+        <w:ind w:leftChars="0"/>
+        <w:rPr>
+          <w:rFonts w:ascii="Microsoft JhengHei Light" w:eastAsia="Microsoft JhengHei Light" w:hAnsi="Microsoft JhengHei Light" w:hint="eastAsia"/>
+          <w:sz w:val="36"/>
+        </w:rPr>
+      </w:pPr>
+      <w:bookmarkStart w:id="0" w:name="_GoBack"/>
+      <w:bookmarkEnd w:id="0"/>
       <w:r>
         <w:rPr>
           <w:rFonts w:ascii="Microsoft JhengHei Light" w:eastAsia="Microsoft JhengHei Light" w:hAnsi="Microsoft JhengHei Light" w:hint="eastAsia"/>
@@ -3600,7 +3973,7 @@
 </file>
 
 <file path=customXml/itemProps1.xml><?xml version="1.0" encoding="utf-8"?>
-<ds:datastoreItem xmlns:ds="http://schemas.openxmlformats.org/officeDocument/2006/customXml" ds:itemID="{3E245709-A343-4ADF-A500-CB5961F176FB}">
+<ds:datastoreItem xmlns:ds="http://schemas.openxmlformats.org/officeDocument/2006/customXml" ds:itemID="{6F27B8D5-BF9C-4A3E-8B6F-A5478B2E16AD}">
   <ds:schemaRefs>
     <ds:schemaRef ds:uri="http://schemas.openxmlformats.org/officeDocument/2006/bibliography"/>
   </ds:schemaRefs>

</xml_diff>